<commit_message>
Update report, classifiers emulator
</commit_message>
<xml_diff>
--- a/hw4/submissions/report/report.docx
+++ b/hw4/submissions/report/report.docx
@@ -14,6 +14,9 @@
       <w:r>
         <w:t>Ken Lee Shu Ming (A0125546E)</w:t>
       </w:r>
+      <w:r>
+        <w:t xml:space="preserve"> Group 3</w:t>
+      </w:r>
     </w:p>
     <w:p>
       <w:r>
@@ -22,8 +25,26 @@
       <w:r>
         <w:t xml:space="preserve"> </w:t>
       </w:r>
-      <w:bookmarkStart w:id="0" w:name="_GoBack"/>
-      <w:bookmarkEnd w:id="0"/>
+      <w:r>
+        <w:t>Lim Jun Hong (A0141780J)</w:t>
+      </w:r>
+      <w:r>
+        <w:t xml:space="preserve"> Group 22</w:t>
+      </w:r>
+    </w:p>
+    <w:p>
+      <w:r>
+        <w:t>*We consist of mixed groups as our</w:t>
+      </w:r>
+      <w:r>
+        <w:t xml:space="preserve"> old</w:t>
+      </w:r>
+      <w:r>
+        <w:t xml:space="preserve"> team members left us </w:t>
+      </w:r>
+      <w:r>
+        <w:sym w:font="Wingdings" w:char="F04C"/>
+      </w:r>
     </w:p>
     <w:p/>
     <w:p>
@@ -38,13 +59,35 @@
       </w:r>
     </w:p>
     <w:p>
-      <w:r>
+      <w:pPr>
+        <w:rPr>
+          <w:rFonts w:ascii="Consolas" w:hAnsi="Consolas"/>
+        </w:rPr>
+      </w:pPr>
+      <w:r>
+        <w:rPr>
+          <w:rFonts w:ascii="Consolas" w:hAnsi="Consolas"/>
+        </w:rPr>
         <w:t>Install packages listed in requirements.txt</w:t>
       </w:r>
     </w:p>
     <w:p>
-      <w:r>
+      <w:pPr>
+        <w:rPr>
+          <w:rFonts w:ascii="Consolas" w:hAnsi="Consolas"/>
+        </w:rPr>
+      </w:pPr>
+      <w:r>
+        <w:rPr>
+          <w:rFonts w:ascii="Consolas" w:hAnsi="Consolas"/>
+        </w:rPr>
         <w:t>Run mqtt</w:t>
+      </w:r>
+      <w:r>
+        <w:rPr>
+          <w:rFonts w:ascii="Consolas" w:hAnsi="Consolas"/>
+        </w:rPr>
+        <w:t>_read.py</w:t>
       </w:r>
     </w:p>
     <w:p/>
@@ -67,7 +110,12 @@
       </w:pPr>
       <w:r>
         <w:br/>
-        <w:t>IDLE/WALKING detection</w:t>
+        <w:t>IDLE/WALKING D</w:t>
+      </w:r>
+      <w:bookmarkStart w:id="0" w:name="_GoBack"/>
+      <w:bookmarkEnd w:id="0"/>
+      <w:r>
+        <w:t>etection</w:t>
       </w:r>
     </w:p>
     <w:p>
@@ -114,7 +162,10 @@
         <w:pStyle w:val="Subtitle"/>
       </w:pPr>
       <w:r>
-        <w:t>FLOORCHANGE/NOFLOORCHANGE detection</w:t>
+        <w:t>FLOORCHANGE/NOFLOORCHANGE D</w:t>
+      </w:r>
+      <w:r>
+        <w:t>etection</w:t>
       </w:r>
     </w:p>
     <w:p>
@@ -125,7 +176,31 @@
         <w:t>[1</w:t>
       </w:r>
       <w:r>
-        <w:t>]. We have kept the last 20 barometer readings and timestamp and calculated the gradient of it. The gradient degree was then checked against a threshold to determine the state. Similar to IDLE/WALKING, we have used two threshold values for it.</w:t>
+        <w:t xml:space="preserve">]. We </w:t>
+      </w:r>
+      <w:r>
+        <w:t xml:space="preserve">evaluated this as a time dependent reading and filtered the last 10 seconds of the </w:t>
+      </w:r>
+      <w:r>
+        <w:t xml:space="preserve">barometer readings </w:t>
+      </w:r>
+      <w:r>
+        <w:t>with</w:t>
+      </w:r>
+      <w:r>
+        <w:t xml:space="preserve"> timestamp</w:t>
+      </w:r>
+      <w:r>
+        <w:t>,</w:t>
+      </w:r>
+      <w:r>
+        <w:t xml:space="preserve"> </w:t>
+      </w:r>
+      <w:r>
+        <w:t>then</w:t>
+      </w:r>
+      <w:r>
+        <w:t xml:space="preserve"> calculated the gradient of it. The gradient degree was then checked against a threshold to determine the state. Similar to IDLE/WALKING, we have used two threshold values for it.</w:t>
       </w:r>
       <w:r>
         <w:t xml:space="preserve"> We have noted that the barometer readings can fluctuate wildly, thus we have included a dampening function to regulate the readings if the current reading differs too much from the previous value.</w:t>
@@ -137,7 +212,10 @@
         <w:pStyle w:val="Subtitle"/>
       </w:pPr>
       <w:r>
-        <w:t>INDOOR/OUTDOOR detection</w:t>
+        <w:t>INDOOR/OUTDOOR D</w:t>
+      </w:r>
+      <w:r>
+        <w:t>etection</w:t>
       </w:r>
     </w:p>
     <w:p>
@@ -145,13 +223,22 @@
         <w:t xml:space="preserve">The luminosity readings were used to </w:t>
       </w:r>
       <w:r>
-        <w:t>evaluate this, the idea was based off another paper referenced in the assignment [2</w:t>
-      </w:r>
-      <w:r>
-        <w:t>]</w:t>
-      </w:r>
-      <w:r>
-        <w:t>. Similar to FLOORCHANGE/NOFLOOR CHANGE, we have kept the last 20 readings and calculated the gradient and checked against two threshold values to determine the state.</w:t>
+        <w:t xml:space="preserve">evaluate this, the idea was based off another paper referenced in the assignment [2]. Similar to FLOORCHANGE/NOFLOOR CHANGE, we have kept the last </w:t>
+      </w:r>
+      <w:r>
+        <w:t>10 seconds of the</w:t>
+      </w:r>
+      <w:r>
+        <w:t xml:space="preserve"> readings and calculated the </w:t>
+      </w:r>
+      <w:r>
+        <w:t>average</w:t>
+      </w:r>
+      <w:r>
+        <w:t xml:space="preserve"> sum</w:t>
+      </w:r>
+      <w:r>
+        <w:t xml:space="preserve"> and checked against two threshold values to determine the state.</w:t>
       </w:r>
     </w:p>
     <w:p/>
@@ -178,11 +265,16 @@
       </w:r>
     </w:p>
     <w:p>
-      <w:r>
-        <w:t>For sample input 1.</w:t>
+      <w:pPr>
+        <w:spacing w:after="240"/>
+      </w:pPr>
+      <w:r>
+        <w:t>For sample input 1 with perfect data</w:t>
+      </w:r>
+      <w:r>
+        <w:t>.</w:t>
       </w:r>
     </w:p>
-    <w:p/>
     <w:tbl>
       <w:tblPr>
         <w:tblW w:w="8558" w:type="dxa"/>
@@ -223,38 +315,48 @@
             <w:hideMark/>
           </w:tcPr>
           <w:p>
-            <w:r>
-              <w:t>Truthy Time</w:t>
-            </w:r>
-            <w:r>
-              <w:t xml:space="preserve">, </w:t>
-            </w:r>
-            <w:r>
-              <w:t>Activity</w:t>
-            </w:r>
-          </w:p>
-        </w:tc>
-        <w:tc>
-          <w:tcPr>
-            <w:tcW w:w="0" w:type="auto"/>
-            <w:tcBorders>
-              <w:top w:val="single" w:sz="6" w:space="0" w:color="DFE2E5"/>
-              <w:left w:val="single" w:sz="6" w:space="0" w:color="DFE2E5"/>
-              <w:bottom w:val="single" w:sz="6" w:space="0" w:color="DFE2E5"/>
-              <w:right w:val="single" w:sz="6" w:space="0" w:color="DFE2E5"/>
-            </w:tcBorders>
-            <w:shd w:val="clear" w:color="auto" w:fill="FFFFFF"/>
-            <w:tcMar>
-              <w:top w:w="90" w:type="dxa"/>
-              <w:left w:w="195" w:type="dxa"/>
-              <w:bottom w:w="90" w:type="dxa"/>
-              <w:right w:w="195" w:type="dxa"/>
-            </w:tcMar>
-            <w:vAlign w:val="center"/>
-            <w:hideMark/>
-          </w:tcPr>
-          <w:p>
-            <w:r>
+            <w:pPr>
+              <w:rPr>
+                <w:b/>
+              </w:rPr>
+            </w:pPr>
+            <w:r>
+              <w:rPr>
+                <w:b/>
+              </w:rPr>
+              <w:t>Truthy Time, Activity</w:t>
+            </w:r>
+          </w:p>
+        </w:tc>
+        <w:tc>
+          <w:tcPr>
+            <w:tcW w:w="0" w:type="auto"/>
+            <w:tcBorders>
+              <w:top w:val="single" w:sz="6" w:space="0" w:color="DFE2E5"/>
+              <w:left w:val="single" w:sz="6" w:space="0" w:color="DFE2E5"/>
+              <w:bottom w:val="single" w:sz="6" w:space="0" w:color="DFE2E5"/>
+              <w:right w:val="single" w:sz="6" w:space="0" w:color="DFE2E5"/>
+            </w:tcBorders>
+            <w:shd w:val="clear" w:color="auto" w:fill="FFFFFF"/>
+            <w:tcMar>
+              <w:top w:w="90" w:type="dxa"/>
+              <w:left w:w="195" w:type="dxa"/>
+              <w:bottom w:w="90" w:type="dxa"/>
+              <w:right w:w="195" w:type="dxa"/>
+            </w:tcMar>
+            <w:vAlign w:val="center"/>
+            <w:hideMark/>
+          </w:tcPr>
+          <w:p>
+            <w:pPr>
+              <w:rPr>
+                <w:b/>
+              </w:rPr>
+            </w:pPr>
+            <w:r>
+              <w:rPr>
+                <w:b/>
+              </w:rPr>
               <w:t>Detected</w:t>
             </w:r>
           </w:p>
@@ -576,57 +678,6 @@
               <w:bottom w:val="single" w:sz="6" w:space="0" w:color="DFE2E5"/>
               <w:right w:val="single" w:sz="6" w:space="0" w:color="DFE2E5"/>
             </w:tcBorders>
-            <w:shd w:val="clear" w:color="auto" w:fill="FFFFFF"/>
-            <w:tcMar>
-              <w:top w:w="90" w:type="dxa"/>
-              <w:left w:w="195" w:type="dxa"/>
-              <w:bottom w:w="90" w:type="dxa"/>
-              <w:right w:w="195" w:type="dxa"/>
-            </w:tcMar>
-            <w:vAlign w:val="center"/>
-            <w:hideMark/>
-          </w:tcPr>
-          <w:p>
-            <w:r>
-              <w:t> </w:t>
-            </w:r>
-          </w:p>
-        </w:tc>
-        <w:tc>
-          <w:tcPr>
-            <w:tcW w:w="0" w:type="auto"/>
-            <w:tcBorders>
-              <w:top w:val="single" w:sz="6" w:space="0" w:color="DFE2E5"/>
-              <w:left w:val="single" w:sz="6" w:space="0" w:color="DFE2E5"/>
-              <w:bottom w:val="single" w:sz="6" w:space="0" w:color="DFE2E5"/>
-              <w:right w:val="single" w:sz="6" w:space="0" w:color="DFE2E5"/>
-            </w:tcBorders>
-            <w:shd w:val="clear" w:color="auto" w:fill="FFFFFF"/>
-            <w:tcMar>
-              <w:top w:w="90" w:type="dxa"/>
-              <w:left w:w="195" w:type="dxa"/>
-              <w:bottom w:w="90" w:type="dxa"/>
-              <w:right w:w="195" w:type="dxa"/>
-            </w:tcMar>
-            <w:hideMark/>
-          </w:tcPr>
-          <w:p>
-            <w:r>
-              <w:t>122210,OUTDOOR</w:t>
-            </w:r>
-          </w:p>
-        </w:tc>
-      </w:tr>
-      <w:tr>
-        <w:tc>
-          <w:tcPr>
-            <w:tcW w:w="0" w:type="auto"/>
-            <w:tcBorders>
-              <w:top w:val="single" w:sz="6" w:space="0" w:color="DFE2E5"/>
-              <w:left w:val="single" w:sz="6" w:space="0" w:color="DFE2E5"/>
-              <w:bottom w:val="single" w:sz="6" w:space="0" w:color="DFE2E5"/>
-              <w:right w:val="single" w:sz="6" w:space="0" w:color="DFE2E5"/>
-            </w:tcBorders>
             <w:shd w:val="clear" w:color="auto" w:fill="F6F8FA"/>
             <w:tcMar>
               <w:top w:w="90" w:type="dxa"/>
@@ -675,6 +726,9 @@
         </w:tc>
       </w:tr>
       <w:tr>
+        <w:trPr>
+          <w:trHeight w:val="439"/>
+        </w:trPr>
         <w:tc>
           <w:tcPr>
             <w:tcW w:w="0" w:type="auto"/>
@@ -730,10 +784,7 @@
               </w:rPr>
             </w:pPr>
             <w:r>
-              <w:rPr>
-                <w:color w:val="FF0000"/>
-              </w:rPr>
-              <w:t>(ALREADY OUTDOOR)</w:t>
+              <w:t>207218,OUTDOOR</w:t>
             </w:r>
           </w:p>
         </w:tc>
@@ -860,6 +911,96 @@
               <w:bottom w:val="single" w:sz="6" w:space="0" w:color="DFE2E5"/>
               <w:right w:val="single" w:sz="6" w:space="0" w:color="DFE2E5"/>
             </w:tcBorders>
+            <w:shd w:val="clear" w:color="auto" w:fill="FFFFFF"/>
+            <w:tcMar>
+              <w:top w:w="90" w:type="dxa"/>
+              <w:left w:w="195" w:type="dxa"/>
+              <w:bottom w:w="90" w:type="dxa"/>
+              <w:right w:w="195" w:type="dxa"/>
+            </w:tcMar>
+            <w:vAlign w:val="center"/>
+          </w:tcPr>
+          <w:p/>
+        </w:tc>
+        <w:tc>
+          <w:tcPr>
+            <w:tcW w:w="0" w:type="auto"/>
+            <w:tcBorders>
+              <w:top w:val="single" w:sz="6" w:space="0" w:color="DFE2E5"/>
+              <w:left w:val="single" w:sz="6" w:space="0" w:color="DFE2E5"/>
+              <w:bottom w:val="single" w:sz="6" w:space="0" w:color="DFE2E5"/>
+              <w:right w:val="single" w:sz="6" w:space="0" w:color="DFE2E5"/>
+            </w:tcBorders>
+            <w:shd w:val="clear" w:color="auto" w:fill="FFFFFF"/>
+            <w:tcMar>
+              <w:top w:w="90" w:type="dxa"/>
+              <w:left w:w="195" w:type="dxa"/>
+              <w:bottom w:w="90" w:type="dxa"/>
+              <w:right w:w="195" w:type="dxa"/>
+            </w:tcMar>
+          </w:tcPr>
+          <w:p>
+            <w:r>
+              <w:t>274226,INDOOR</w:t>
+            </w:r>
+          </w:p>
+        </w:tc>
+      </w:tr>
+      <w:tr>
+        <w:tc>
+          <w:tcPr>
+            <w:tcW w:w="0" w:type="auto"/>
+            <w:tcBorders>
+              <w:top w:val="single" w:sz="6" w:space="0" w:color="DFE2E5"/>
+              <w:left w:val="single" w:sz="6" w:space="0" w:color="DFE2E5"/>
+              <w:bottom w:val="single" w:sz="6" w:space="0" w:color="DFE2E5"/>
+              <w:right w:val="single" w:sz="6" w:space="0" w:color="DFE2E5"/>
+            </w:tcBorders>
+            <w:shd w:val="clear" w:color="auto" w:fill="FFFFFF"/>
+            <w:tcMar>
+              <w:top w:w="90" w:type="dxa"/>
+              <w:left w:w="195" w:type="dxa"/>
+              <w:bottom w:w="90" w:type="dxa"/>
+              <w:right w:w="195" w:type="dxa"/>
+            </w:tcMar>
+            <w:vAlign w:val="center"/>
+          </w:tcPr>
+          <w:p/>
+        </w:tc>
+        <w:tc>
+          <w:tcPr>
+            <w:tcW w:w="0" w:type="auto"/>
+            <w:tcBorders>
+              <w:top w:val="single" w:sz="6" w:space="0" w:color="DFE2E5"/>
+              <w:left w:val="single" w:sz="6" w:space="0" w:color="DFE2E5"/>
+              <w:bottom w:val="single" w:sz="6" w:space="0" w:color="DFE2E5"/>
+              <w:right w:val="single" w:sz="6" w:space="0" w:color="DFE2E5"/>
+            </w:tcBorders>
+            <w:shd w:val="clear" w:color="auto" w:fill="FFFFFF"/>
+            <w:tcMar>
+              <w:top w:w="90" w:type="dxa"/>
+              <w:left w:w="195" w:type="dxa"/>
+              <w:bottom w:w="90" w:type="dxa"/>
+              <w:right w:w="195" w:type="dxa"/>
+            </w:tcMar>
+          </w:tcPr>
+          <w:p>
+            <w:r>
+              <w:t>311250,OUTDOOR</w:t>
+            </w:r>
+          </w:p>
+        </w:tc>
+      </w:tr>
+      <w:tr>
+        <w:tc>
+          <w:tcPr>
+            <w:tcW w:w="0" w:type="auto"/>
+            <w:tcBorders>
+              <w:top w:val="single" w:sz="6" w:space="0" w:color="DFE2E5"/>
+              <w:left w:val="single" w:sz="6" w:space="0" w:color="DFE2E5"/>
+              <w:bottom w:val="single" w:sz="6" w:space="0" w:color="DFE2E5"/>
+              <w:right w:val="single" w:sz="6" w:space="0" w:color="DFE2E5"/>
+            </w:tcBorders>
             <w:shd w:val="clear" w:color="auto" w:fill="F6F8FA"/>
             <w:tcMar>
               <w:top w:w="90" w:type="dxa"/>
@@ -901,7 +1042,7 @@
           </w:tcPr>
           <w:p>
             <w:r>
-              <w:t>338250,INDOOR</w:t>
+              <w:t>330250,INDOOR</w:t>
             </w:r>
           </w:p>
         </w:tc>
@@ -1223,11 +1364,11 @@
       </w:r>
     </w:p>
     <w:p>
-      <w:r>
-        <w:t xml:space="preserve">For sample </w:t>
-      </w:r>
-      <w:r>
-        <w:t>input 2</w:t>
+      <w:pPr>
+        <w:spacing w:after="240"/>
+      </w:pPr>
+      <w:r>
+        <w:t>For sample input 2 with perfect data</w:t>
       </w:r>
       <w:r>
         <w:t>.</w:t>
@@ -1918,6 +2059,9 @@
         </w:tc>
       </w:tr>
       <w:tr>
+        <w:trPr>
+          <w:trHeight w:val="426"/>
+        </w:trPr>
         <w:tc>
           <w:tcPr>
             <w:tcW w:w="0" w:type="auto"/>
@@ -1992,6 +2136,51 @@
               <w:right w:w="195" w:type="dxa"/>
             </w:tcMar>
             <w:vAlign w:val="center"/>
+          </w:tcPr>
+          <w:p/>
+        </w:tc>
+        <w:tc>
+          <w:tcPr>
+            <w:tcW w:w="0" w:type="auto"/>
+            <w:tcBorders>
+              <w:top w:val="single" w:sz="6" w:space="0" w:color="DFE2E5"/>
+              <w:left w:val="single" w:sz="6" w:space="0" w:color="DFE2E5"/>
+              <w:bottom w:val="single" w:sz="6" w:space="0" w:color="DFE2E5"/>
+              <w:right w:val="single" w:sz="6" w:space="0" w:color="DFE2E5"/>
+            </w:tcBorders>
+            <w:shd w:val="clear" w:color="auto" w:fill="FFFFFF"/>
+            <w:tcMar>
+              <w:top w:w="90" w:type="dxa"/>
+              <w:left w:w="195" w:type="dxa"/>
+              <w:bottom w:w="90" w:type="dxa"/>
+              <w:right w:w="195" w:type="dxa"/>
+            </w:tcMar>
+          </w:tcPr>
+          <w:p>
+            <w:r>
+              <w:t>426250,INDOOR</w:t>
+            </w:r>
+          </w:p>
+        </w:tc>
+      </w:tr>
+      <w:tr>
+        <w:tc>
+          <w:tcPr>
+            <w:tcW w:w="0" w:type="auto"/>
+            <w:tcBorders>
+              <w:top w:val="single" w:sz="6" w:space="0" w:color="DFE2E5"/>
+              <w:left w:val="single" w:sz="6" w:space="0" w:color="DFE2E5"/>
+              <w:bottom w:val="single" w:sz="6" w:space="0" w:color="DFE2E5"/>
+              <w:right w:val="single" w:sz="6" w:space="0" w:color="DFE2E5"/>
+            </w:tcBorders>
+            <w:shd w:val="clear" w:color="auto" w:fill="F6F8FA"/>
+            <w:tcMar>
+              <w:top w:w="90" w:type="dxa"/>
+              <w:left w:w="195" w:type="dxa"/>
+              <w:bottom w:w="90" w:type="dxa"/>
+              <w:right w:w="195" w:type="dxa"/>
+            </w:tcMar>
+            <w:vAlign w:val="center"/>
             <w:hideMark/>
           </w:tcPr>
           <w:p>
@@ -2015,7 +2204,7 @@
               <w:bottom w:val="single" w:sz="6" w:space="0" w:color="DFE2E5"/>
               <w:right w:val="single" w:sz="6" w:space="0" w:color="DFE2E5"/>
             </w:tcBorders>
-            <w:shd w:val="clear" w:color="auto" w:fill="FFFFFF"/>
+            <w:shd w:val="clear" w:color="auto" w:fill="F6F8FA"/>
             <w:tcMar>
               <w:top w:w="90" w:type="dxa"/>
               <w:left w:w="195" w:type="dxa"/>
@@ -2027,57 +2216,6 @@
           <w:p>
             <w:r>
               <w:t>436242,FLOORCHANGE</w:t>
-            </w:r>
-          </w:p>
-        </w:tc>
-      </w:tr>
-      <w:tr>
-        <w:tc>
-          <w:tcPr>
-            <w:tcW w:w="0" w:type="auto"/>
-            <w:tcBorders>
-              <w:top w:val="single" w:sz="6" w:space="0" w:color="DFE2E5"/>
-              <w:left w:val="single" w:sz="6" w:space="0" w:color="DFE2E5"/>
-              <w:bottom w:val="single" w:sz="6" w:space="0" w:color="DFE2E5"/>
-              <w:right w:val="single" w:sz="6" w:space="0" w:color="DFE2E5"/>
-            </w:tcBorders>
-            <w:shd w:val="clear" w:color="auto" w:fill="F6F8FA"/>
-            <w:tcMar>
-              <w:top w:w="90" w:type="dxa"/>
-              <w:left w:w="195" w:type="dxa"/>
-              <w:bottom w:w="90" w:type="dxa"/>
-              <w:right w:w="195" w:type="dxa"/>
-            </w:tcMar>
-            <w:vAlign w:val="center"/>
-            <w:hideMark/>
-          </w:tcPr>
-          <w:p>
-            <w:r>
-              <w:t> </w:t>
-            </w:r>
-          </w:p>
-        </w:tc>
-        <w:tc>
-          <w:tcPr>
-            <w:tcW w:w="0" w:type="auto"/>
-            <w:tcBorders>
-              <w:top w:val="single" w:sz="6" w:space="0" w:color="DFE2E5"/>
-              <w:left w:val="single" w:sz="6" w:space="0" w:color="DFE2E5"/>
-              <w:bottom w:val="single" w:sz="6" w:space="0" w:color="DFE2E5"/>
-              <w:right w:val="single" w:sz="6" w:space="0" w:color="DFE2E5"/>
-            </w:tcBorders>
-            <w:shd w:val="clear" w:color="auto" w:fill="F6F8FA"/>
-            <w:tcMar>
-              <w:top w:w="90" w:type="dxa"/>
-              <w:left w:w="195" w:type="dxa"/>
-              <w:bottom w:w="90" w:type="dxa"/>
-              <w:right w:w="195" w:type="dxa"/>
-            </w:tcMar>
-            <w:hideMark/>
-          </w:tcPr>
-          <w:p>
-            <w:r>
-              <w:t>436250,INDOOR</w:t>
             </w:r>
           </w:p>
         </w:tc>
@@ -2591,10 +2729,7 @@
         </w:rPr>
       </w:pPr>
       <w:r>
-        <w:t>[2</w:t>
-      </w:r>
-      <w:r>
-        <w:t xml:space="preserve">] </w:t>
+        <w:t xml:space="preserve">[2] </w:t>
       </w:r>
       <w:r>
         <w:t xml:space="preserve">Zhou, Pengfei, et al. "Iodetector: A generic service for indoor outdoor detection." </w:t>

</xml_diff>